<commit_message>
Added more tests on empty tables.
</commit_message>
<xml_diff>
--- a/tests/org.obeonetwork.m2doc.tests/resources/mTable/empty/empty-expected-generation.docx
+++ b/tests/org.obeonetwork.m2doc.tests/resources/mTable/empty/empty-expected-generation.docx
@@ -47,24 +47,6 @@
         <w:t> :</w:t>
       </w:r>
     </w:p>
-    <w:tbl>
-      <w:tblPr>
-        <w:tblW w:w="0" w:type="auto"/>
-        <w:tblBorders>
-          <w:top w:val="single"/>
-          <w:left w:val="single"/>
-          <w:bottom w:val="single"/>
-          <w:right w:val="single"/>
-          <w:insideH w:val="single"/>
-          <w:insideV w:val="single"/>
-        </w:tblBorders>
-      </w:tblPr>
-      <w:tr>
-        <w:tc>
-          <w:p/>
-        </w:tc>
-      </w:tr>
-    </w:tbl>
     <w:p>
       <w:r>
         <w:t>End of demonstration.</w:t>

</xml_diff>